<commit_message>
Data dictionary completion of all topics and practical things
</commit_message>
<xml_diff>
--- a/db_Document/practical_thing_worbench_request_pakage.docx
+++ b/db_Document/practical_thing_worbench_request_pakage.docx
@@ -3,7 +3,282 @@
 <w:document xmlns:wpc="http://schemas.microsoft.com/office/word/2010/wordprocessingCanvas" xmlns:cx="http://schemas.microsoft.com/office/drawing/2014/chartex" xmlns:cx1="http://schemas.microsoft.com/office/drawing/2015/9/8/chartex" xmlns:cx2="http://schemas.microsoft.com/office/drawing/2015/10/21/chartex" xmlns:cx3="http://schemas.microsoft.com/office/drawing/2016/5/9/chartex" xmlns:cx4="http://schemas.microsoft.com/office/drawing/2016/5/10/chartex" xmlns:cx5="http://schemas.microsoft.com/office/drawing/2016/5/11/chartex" xmlns:cx6="http://schemas.microsoft.com/office/drawing/2016/5/12/chartex" xmlns:cx7="http://schemas.microsoft.com/office/drawing/2016/5/13/chartex" xmlns:cx8="http://schemas.microsoft.com/office/drawing/2016/5/14/chartex" xmlns:mc="http://schemas.openxmlformats.org/markup-compatibility/2006" xmlns:aink="http://schemas.microsoft.com/office/drawing/2016/ink" xmlns:am3d="http://schemas.microsoft.com/office/drawing/2017/model3d" xmlns:o="urn:schemas-microsoft-com:office:office" xmlns:oel="http://schemas.microsoft.com/office/2019/extlst" xmlns:r="http://schemas.openxmlformats.org/officeDocument/2006/relationships" xmlns:m="http://schemas.openxmlformats.org/officeDocument/2006/math" xmlns:v="urn:schemas-microsoft-com:vml" xmlns:wp14="http://schemas.microsoft.com/office/word/2010/wordprocessingDrawing" xmlns:wp="http://schemas.openxmlformats.org/drawingml/2006/wordprocessingDrawing" xmlns:w10="urn:schemas-microsoft-com:office:word" xmlns:w="http://schemas.openxmlformats.org/wordprocessingml/2006/main" xmlns:w14="http://schemas.microsoft.com/office/word/2010/wordml" xmlns:w15="http://schemas.microsoft.com/office/word/2012/wordml" xmlns:w16cex="http://schemas.microsoft.com/office/word/2018/wordml/cex" xmlns:w16cid="http://schemas.microsoft.com/office/word/2016/wordml/cid" xmlns:w16="http://schemas.microsoft.com/office/word/2018/wordml" xmlns:w16sdtdh="http://schemas.microsoft.com/office/word/2020/wordml/sdtdatahash" xmlns:w16se="http://schemas.microsoft.com/office/word/2015/wordml/symex" xmlns:wpg="http://schemas.microsoft.com/office/word/2010/wordprocessingGroup" xmlns:wpi="http://schemas.microsoft.com/office/word/2010/wordprocessingInk" xmlns:wne="http://schemas.microsoft.com/office/word/2006/wordml" xmlns:wps="http://schemas.microsoft.com/office/word/2010/wordprocessingShape" mc:Ignorable="w14 w15 w16se w16cid w16 w16cex w16sdtdh wp14">
   <w:body>
     <w:p>
+      <w:pPr>
+        <w:pStyle w:val="Heading1"/>
+      </w:pPr>
       <w:r>
+        <w:t>Work Bench Request</w:t>
+      </w:r>
+    </w:p>
+    <w:p>
+      <w:r>
+        <w:rPr>
+          <w:noProof/>
+        </w:rPr>
+        <w:drawing>
+          <wp:inline distT="0" distB="0" distL="0" distR="0" wp14:anchorId="02BFB523" wp14:editId="0F94A375">
+            <wp:extent cx="4252328" cy="2446232"/>
+            <wp:effectExtent l="0" t="0" r="0" b="0"/>
+            <wp:docPr id="1809819001" name="Picture 1" descr="A screenshot of a computer&#10;&#10;Description automatically generated"/>
+            <wp:cNvGraphicFramePr>
+              <a:graphicFrameLocks xmlns:a="http://schemas.openxmlformats.org/drawingml/2006/main" noChangeAspect="1"/>
+            </wp:cNvGraphicFramePr>
+            <a:graphic xmlns:a="http://schemas.openxmlformats.org/drawingml/2006/main">
+              <a:graphicData uri="http://schemas.openxmlformats.org/drawingml/2006/picture">
+                <pic:pic xmlns:pic="http://schemas.openxmlformats.org/drawingml/2006/picture">
+                  <pic:nvPicPr>
+                    <pic:cNvPr id="1809819001" name="Picture 1" descr="A screenshot of a computer&#10;&#10;Description automatically generated"/>
+                    <pic:cNvPicPr/>
+                  </pic:nvPicPr>
+                  <pic:blipFill>
+                    <a:blip r:embed="rId4"/>
+                    <a:stretch>
+                      <a:fillRect/>
+                    </a:stretch>
+                  </pic:blipFill>
+                  <pic:spPr>
+                    <a:xfrm>
+                      <a:off x="0" y="0"/>
+                      <a:ext cx="4252328" cy="2446232"/>
+                    </a:xfrm>
+                    <a:prstGeom prst="rect">
+                      <a:avLst/>
+                    </a:prstGeom>
+                  </pic:spPr>
+                </pic:pic>
+              </a:graphicData>
+            </a:graphic>
+          </wp:inline>
+        </w:drawing>
+      </w:r>
+    </w:p>
+    <w:p>
+      <w:r>
+        <w:rPr>
+          <w:noProof/>
+        </w:rPr>
+        <w:drawing>
+          <wp:inline distT="0" distB="0" distL="0" distR="0" wp14:anchorId="544F8BA2" wp14:editId="0AACA550">
+            <wp:extent cx="5943600" cy="3888105"/>
+            <wp:effectExtent l="0" t="0" r="0" b="0"/>
+            <wp:docPr id="325045852" name="Picture 1" descr="A screenshot of a computer&#10;&#10;Description automatically generated"/>
+            <wp:cNvGraphicFramePr>
+              <a:graphicFrameLocks xmlns:a="http://schemas.openxmlformats.org/drawingml/2006/main" noChangeAspect="1"/>
+            </wp:cNvGraphicFramePr>
+            <a:graphic xmlns:a="http://schemas.openxmlformats.org/drawingml/2006/main">
+              <a:graphicData uri="http://schemas.openxmlformats.org/drawingml/2006/picture">
+                <pic:pic xmlns:pic="http://schemas.openxmlformats.org/drawingml/2006/picture">
+                  <pic:nvPicPr>
+                    <pic:cNvPr id="325045852" name="Picture 1" descr="A screenshot of a computer&#10;&#10;Description automatically generated"/>
+                    <pic:cNvPicPr/>
+                  </pic:nvPicPr>
+                  <pic:blipFill>
+                    <a:blip r:embed="rId5"/>
+                    <a:stretch>
+                      <a:fillRect/>
+                    </a:stretch>
+                  </pic:blipFill>
+                  <pic:spPr>
+                    <a:xfrm>
+                      <a:off x="0" y="0"/>
+                      <a:ext cx="5943600" cy="3888105"/>
+                    </a:xfrm>
+                    <a:prstGeom prst="rect">
+                      <a:avLst/>
+                    </a:prstGeom>
+                  </pic:spPr>
+                </pic:pic>
+              </a:graphicData>
+            </a:graphic>
+          </wp:inline>
+        </w:drawing>
+      </w:r>
+    </w:p>
+    <w:p>
+      <w:r>
+        <w:rPr>
+          <w:noProof/>
+        </w:rPr>
+        <w:lastRenderedPageBreak/>
+        <w:drawing>
+          <wp:inline distT="0" distB="0" distL="0" distR="0" wp14:anchorId="1C4EB147" wp14:editId="11F3A1A6">
+            <wp:extent cx="5943600" cy="4151630"/>
+            <wp:effectExtent l="0" t="0" r="0" b="1270"/>
+            <wp:docPr id="1276704850" name="Picture 1" descr="A screenshot of a computer&#10;&#10;Description automatically generated"/>
+            <wp:cNvGraphicFramePr>
+              <a:graphicFrameLocks xmlns:a="http://schemas.openxmlformats.org/drawingml/2006/main" noChangeAspect="1"/>
+            </wp:cNvGraphicFramePr>
+            <a:graphic xmlns:a="http://schemas.openxmlformats.org/drawingml/2006/main">
+              <a:graphicData uri="http://schemas.openxmlformats.org/drawingml/2006/picture">
+                <pic:pic xmlns:pic="http://schemas.openxmlformats.org/drawingml/2006/picture">
+                  <pic:nvPicPr>
+                    <pic:cNvPr id="1276704850" name="Picture 1" descr="A screenshot of a computer&#10;&#10;Description automatically generated"/>
+                    <pic:cNvPicPr/>
+                  </pic:nvPicPr>
+                  <pic:blipFill>
+                    <a:blip r:embed="rId6"/>
+                    <a:stretch>
+                      <a:fillRect/>
+                    </a:stretch>
+                  </pic:blipFill>
+                  <pic:spPr>
+                    <a:xfrm>
+                      <a:off x="0" y="0"/>
+                      <a:ext cx="5943600" cy="4151630"/>
+                    </a:xfrm>
+                    <a:prstGeom prst="rect">
+                      <a:avLst/>
+                    </a:prstGeom>
+                  </pic:spPr>
+                </pic:pic>
+              </a:graphicData>
+            </a:graphic>
+          </wp:inline>
+        </w:drawing>
+      </w:r>
+    </w:p>
+    <w:p>
+      <w:r>
+        <w:rPr>
+          <w:noProof/>
+        </w:rPr>
+        <w:lastRenderedPageBreak/>
+        <w:drawing>
+          <wp:inline distT="0" distB="0" distL="0" distR="0" wp14:anchorId="4A8D2144" wp14:editId="2341FDE1">
+            <wp:extent cx="5943600" cy="4228465"/>
+            <wp:effectExtent l="0" t="0" r="0" b="635"/>
+            <wp:docPr id="1702541839" name="Picture 1" descr="A screenshot of a computer&#10;&#10;Description automatically generated"/>
+            <wp:cNvGraphicFramePr>
+              <a:graphicFrameLocks xmlns:a="http://schemas.openxmlformats.org/drawingml/2006/main" noChangeAspect="1"/>
+            </wp:cNvGraphicFramePr>
+            <a:graphic xmlns:a="http://schemas.openxmlformats.org/drawingml/2006/main">
+              <a:graphicData uri="http://schemas.openxmlformats.org/drawingml/2006/picture">
+                <pic:pic xmlns:pic="http://schemas.openxmlformats.org/drawingml/2006/picture">
+                  <pic:nvPicPr>
+                    <pic:cNvPr id="1702541839" name="Picture 1" descr="A screenshot of a computer&#10;&#10;Description automatically generated"/>
+                    <pic:cNvPicPr/>
+                  </pic:nvPicPr>
+                  <pic:blipFill>
+                    <a:blip r:embed="rId7"/>
+                    <a:stretch>
+                      <a:fillRect/>
+                    </a:stretch>
+                  </pic:blipFill>
+                  <pic:spPr>
+                    <a:xfrm>
+                      <a:off x="0" y="0"/>
+                      <a:ext cx="5943600" cy="4228465"/>
+                    </a:xfrm>
+                    <a:prstGeom prst="rect">
+                      <a:avLst/>
+                    </a:prstGeom>
+                  </pic:spPr>
+                </pic:pic>
+              </a:graphicData>
+            </a:graphic>
+          </wp:inline>
+        </w:drawing>
+      </w:r>
+    </w:p>
+    <w:p>
+      <w:r>
+        <w:rPr>
+          <w:noProof/>
+        </w:rPr>
+        <w:lastRenderedPageBreak/>
+        <w:drawing>
+          <wp:inline distT="0" distB="0" distL="0" distR="0" wp14:anchorId="35B561DA" wp14:editId="0A77BC1E">
+            <wp:extent cx="5082980" cy="3970364"/>
+            <wp:effectExtent l="0" t="0" r="3810" b="0"/>
+            <wp:docPr id="219604033" name="Picture 1" descr="A screenshot of a computer&#10;&#10;Description automatically generated"/>
+            <wp:cNvGraphicFramePr>
+              <a:graphicFrameLocks xmlns:a="http://schemas.openxmlformats.org/drawingml/2006/main" noChangeAspect="1"/>
+            </wp:cNvGraphicFramePr>
+            <a:graphic xmlns:a="http://schemas.openxmlformats.org/drawingml/2006/main">
+              <a:graphicData uri="http://schemas.openxmlformats.org/drawingml/2006/picture">
+                <pic:pic xmlns:pic="http://schemas.openxmlformats.org/drawingml/2006/picture">
+                  <pic:nvPicPr>
+                    <pic:cNvPr id="219604033" name="Picture 1" descr="A screenshot of a computer&#10;&#10;Description automatically generated"/>
+                    <pic:cNvPicPr/>
+                  </pic:nvPicPr>
+                  <pic:blipFill>
+                    <a:blip r:embed="rId8"/>
+                    <a:stretch>
+                      <a:fillRect/>
+                    </a:stretch>
+                  </pic:blipFill>
+                  <pic:spPr>
+                    <a:xfrm>
+                      <a:off x="0" y="0"/>
+                      <a:ext cx="5082980" cy="3970364"/>
+                    </a:xfrm>
+                    <a:prstGeom prst="rect">
+                      <a:avLst/>
+                    </a:prstGeom>
+                  </pic:spPr>
+                </pic:pic>
+              </a:graphicData>
+            </a:graphic>
+          </wp:inline>
+        </w:drawing>
+      </w:r>
+    </w:p>
+    <w:p>
+      <w:r>
+        <w:rPr>
+          <w:noProof/>
+        </w:rPr>
+        <w:drawing>
+          <wp:inline distT="0" distB="0" distL="0" distR="0" wp14:anchorId="2E788F29" wp14:editId="6218DD93">
+            <wp:extent cx="5943600" cy="2835275"/>
+            <wp:effectExtent l="0" t="0" r="0" b="3175"/>
+            <wp:docPr id="962613128" name="Picture 1" descr="A screenshot of a computer&#10;&#10;Description automatically generated"/>
+            <wp:cNvGraphicFramePr>
+              <a:graphicFrameLocks xmlns:a="http://schemas.openxmlformats.org/drawingml/2006/main" noChangeAspect="1"/>
+            </wp:cNvGraphicFramePr>
+            <a:graphic xmlns:a="http://schemas.openxmlformats.org/drawingml/2006/main">
+              <a:graphicData uri="http://schemas.openxmlformats.org/drawingml/2006/picture">
+                <pic:pic xmlns:pic="http://schemas.openxmlformats.org/drawingml/2006/picture">
+                  <pic:nvPicPr>
+                    <pic:cNvPr id="962613128" name="Picture 1" descr="A screenshot of a computer&#10;&#10;Description automatically generated"/>
+                    <pic:cNvPicPr/>
+                  </pic:nvPicPr>
+                  <pic:blipFill>
+                    <a:blip r:embed="rId9"/>
+                    <a:stretch>
+                      <a:fillRect/>
+                    </a:stretch>
+                  </pic:blipFill>
+                  <pic:spPr>
+                    <a:xfrm>
+                      <a:off x="0" y="0"/>
+                      <a:ext cx="5943600" cy="2835275"/>
+                    </a:xfrm>
+                    <a:prstGeom prst="rect">
+                      <a:avLst/>
+                    </a:prstGeom>
+                  </pic:spPr>
+                </pic:pic>
+              </a:graphicData>
+            </a:graphic>
+          </wp:inline>
+        </w:drawing>
+      </w:r>
+    </w:p>
+    <w:p>
+      <w:pPr>
+        <w:pStyle w:val="Heading1"/>
+      </w:pPr>
+      <w:r>
+        <w:lastRenderedPageBreak/>
+        <w:t>Package Creation</w:t>
+      </w:r>
+    </w:p>
+    <w:p>
+      <w:r>
+        <w:rPr>
+          <w:noProof/>
+        </w:rPr>
         <w:drawing>
           <wp:inline distT="0" distB="0" distL="0" distR="0" wp14:anchorId="1A4E928A" wp14:editId="535886E2">
             <wp:extent cx="5791702" cy="3261643"/>
@@ -20,7 +295,7 @@
                     <pic:cNvPicPr/>
                   </pic:nvPicPr>
                   <pic:blipFill>
-                    <a:blip r:embed="rId4"/>
+                    <a:blip r:embed="rId10"/>
                     <a:stretch>
                       <a:fillRect/>
                     </a:stretch>
@@ -43,6 +318,9 @@
     </w:p>
     <w:p>
       <w:r>
+        <w:rPr>
+          <w:noProof/>
+        </w:rPr>
         <w:drawing>
           <wp:inline distT="0" distB="0" distL="0" distR="0" wp14:anchorId="1FB1EFEE" wp14:editId="084E3E6D">
             <wp:extent cx="4823878" cy="2484335"/>
@@ -59,7 +337,7 @@
                     <pic:cNvPicPr/>
                   </pic:nvPicPr>
                   <pic:blipFill>
-                    <a:blip r:embed="rId5"/>
+                    <a:blip r:embed="rId11"/>
                     <a:stretch>
                       <a:fillRect/>
                     </a:stretch>
@@ -82,6 +360,9 @@
     </w:p>
     <w:p>
       <w:r>
+        <w:rPr>
+          <w:noProof/>
+        </w:rPr>
         <w:lastRenderedPageBreak/>
         <w:drawing>
           <wp:inline distT="0" distB="0" distL="0" distR="0" wp14:anchorId="7AFFC4F8" wp14:editId="292A346C">
@@ -99,7 +380,7 @@
                     <pic:cNvPicPr/>
                   </pic:nvPicPr>
                   <pic:blipFill>
-                    <a:blip r:embed="rId6"/>
+                    <a:blip r:embed="rId12"/>
                     <a:stretch>
                       <a:fillRect/>
                     </a:stretch>
@@ -122,6 +403,9 @@
     </w:p>
     <w:p>
       <w:r>
+        <w:rPr>
+          <w:noProof/>
+        </w:rPr>
         <w:drawing>
           <wp:inline distT="0" distB="0" distL="0" distR="0" wp14:anchorId="468B1C56" wp14:editId="61CAF3A5">
             <wp:extent cx="5486875" cy="2088061"/>
@@ -138,7 +422,7 @@
                     <pic:cNvPicPr/>
                   </pic:nvPicPr>
                   <pic:blipFill>
-                    <a:blip r:embed="rId7"/>
+                    <a:blip r:embed="rId13"/>
                     <a:stretch>
                       <a:fillRect/>
                     </a:stretch>
@@ -181,7 +465,7 @@
                     <pic:cNvPicPr/>
                   </pic:nvPicPr>
                   <pic:blipFill>
-                    <a:blip r:embed="rId8"/>
+                    <a:blip r:embed="rId14"/>
                     <a:stretch>
                       <a:fillRect/>
                     </a:stretch>
@@ -223,7 +507,7 @@
                     <pic:cNvPicPr/>
                   </pic:nvPicPr>
                   <pic:blipFill>
-                    <a:blip r:embed="rId9"/>
+                    <a:blip r:embed="rId15"/>
                     <a:stretch>
                       <a:fillRect/>
                     </a:stretch>
@@ -245,244 +529,9 @@
       </w:r>
     </w:p>
     <w:p/>
-    <w:p>
-      <w:r>
-        <w:lastRenderedPageBreak/>
-        <w:drawing>
-          <wp:inline distT="0" distB="0" distL="0" distR="0" wp14:anchorId="7217BF85" wp14:editId="141B57D1">
-            <wp:extent cx="4252328" cy="2446232"/>
-            <wp:effectExtent l="0" t="0" r="0" b="0"/>
-            <wp:docPr id="1809819001" name="Picture 1" descr="A screenshot of a computer&#10;&#10;Description automatically generated"/>
-            <wp:cNvGraphicFramePr>
-              <a:graphicFrameLocks xmlns:a="http://schemas.openxmlformats.org/drawingml/2006/main" noChangeAspect="1"/>
-            </wp:cNvGraphicFramePr>
-            <a:graphic xmlns:a="http://schemas.openxmlformats.org/drawingml/2006/main">
-              <a:graphicData uri="http://schemas.openxmlformats.org/drawingml/2006/picture">
-                <pic:pic xmlns:pic="http://schemas.openxmlformats.org/drawingml/2006/picture">
-                  <pic:nvPicPr>
-                    <pic:cNvPr id="1809819001" name="Picture 1" descr="A screenshot of a computer&#10;&#10;Description automatically generated"/>
-                    <pic:cNvPicPr/>
-                  </pic:nvPicPr>
-                  <pic:blipFill>
-                    <a:blip r:embed="rId10"/>
-                    <a:stretch>
-                      <a:fillRect/>
-                    </a:stretch>
-                  </pic:blipFill>
-                  <pic:spPr>
-                    <a:xfrm>
-                      <a:off x="0" y="0"/>
-                      <a:ext cx="4252328" cy="2446232"/>
-                    </a:xfrm>
-                    <a:prstGeom prst="rect">
-                      <a:avLst/>
-                    </a:prstGeom>
-                  </pic:spPr>
-                </pic:pic>
-              </a:graphicData>
-            </a:graphic>
-          </wp:inline>
-        </w:drawing>
-      </w:r>
-    </w:p>
-    <w:p>
-      <w:r>
-        <w:drawing>
-          <wp:inline distT="0" distB="0" distL="0" distR="0" wp14:anchorId="091F3A1B" wp14:editId="30639FD1">
-            <wp:extent cx="5943600" cy="3888105"/>
-            <wp:effectExtent l="0" t="0" r="0" b="0"/>
-            <wp:docPr id="325045852" name="Picture 1" descr="A screenshot of a computer&#10;&#10;Description automatically generated"/>
-            <wp:cNvGraphicFramePr>
-              <a:graphicFrameLocks xmlns:a="http://schemas.openxmlformats.org/drawingml/2006/main" noChangeAspect="1"/>
-            </wp:cNvGraphicFramePr>
-            <a:graphic xmlns:a="http://schemas.openxmlformats.org/drawingml/2006/main">
-              <a:graphicData uri="http://schemas.openxmlformats.org/drawingml/2006/picture">
-                <pic:pic xmlns:pic="http://schemas.openxmlformats.org/drawingml/2006/picture">
-                  <pic:nvPicPr>
-                    <pic:cNvPr id="325045852" name="Picture 1" descr="A screenshot of a computer&#10;&#10;Description automatically generated"/>
-                    <pic:cNvPicPr/>
-                  </pic:nvPicPr>
-                  <pic:blipFill>
-                    <a:blip r:embed="rId11"/>
-                    <a:stretch>
-                      <a:fillRect/>
-                    </a:stretch>
-                  </pic:blipFill>
-                  <pic:spPr>
-                    <a:xfrm>
-                      <a:off x="0" y="0"/>
-                      <a:ext cx="5943600" cy="3888105"/>
-                    </a:xfrm>
-                    <a:prstGeom prst="rect">
-                      <a:avLst/>
-                    </a:prstGeom>
-                  </pic:spPr>
-                </pic:pic>
-              </a:graphicData>
-            </a:graphic>
-          </wp:inline>
-        </w:drawing>
-      </w:r>
-    </w:p>
-    <w:p>
-      <w:r>
-        <w:lastRenderedPageBreak/>
-        <w:drawing>
-          <wp:inline distT="0" distB="0" distL="0" distR="0" wp14:anchorId="6104AEC6" wp14:editId="0905D82F">
-            <wp:extent cx="5943600" cy="4151630"/>
-            <wp:effectExtent l="0" t="0" r="0" b="1270"/>
-            <wp:docPr id="1276704850" name="Picture 1" descr="A screenshot of a computer&#10;&#10;Description automatically generated"/>
-            <wp:cNvGraphicFramePr>
-              <a:graphicFrameLocks xmlns:a="http://schemas.openxmlformats.org/drawingml/2006/main" noChangeAspect="1"/>
-            </wp:cNvGraphicFramePr>
-            <a:graphic xmlns:a="http://schemas.openxmlformats.org/drawingml/2006/main">
-              <a:graphicData uri="http://schemas.openxmlformats.org/drawingml/2006/picture">
-                <pic:pic xmlns:pic="http://schemas.openxmlformats.org/drawingml/2006/picture">
-                  <pic:nvPicPr>
-                    <pic:cNvPr id="1276704850" name="Picture 1" descr="A screenshot of a computer&#10;&#10;Description automatically generated"/>
-                    <pic:cNvPicPr/>
-                  </pic:nvPicPr>
-                  <pic:blipFill>
-                    <a:blip r:embed="rId12"/>
-                    <a:stretch>
-                      <a:fillRect/>
-                    </a:stretch>
-                  </pic:blipFill>
-                  <pic:spPr>
-                    <a:xfrm>
-                      <a:off x="0" y="0"/>
-                      <a:ext cx="5943600" cy="4151630"/>
-                    </a:xfrm>
-                    <a:prstGeom prst="rect">
-                      <a:avLst/>
-                    </a:prstGeom>
-                  </pic:spPr>
-                </pic:pic>
-              </a:graphicData>
-            </a:graphic>
-          </wp:inline>
-        </w:drawing>
-      </w:r>
-    </w:p>
-    <w:p>
-      <w:r>
-        <w:lastRenderedPageBreak/>
-        <w:drawing>
-          <wp:inline distT="0" distB="0" distL="0" distR="0" wp14:anchorId="24085E3D" wp14:editId="3E04AD21">
-            <wp:extent cx="5943600" cy="4228465"/>
-            <wp:effectExtent l="0" t="0" r="0" b="635"/>
-            <wp:docPr id="1702541839" name="Picture 1" descr="A screenshot of a computer&#10;&#10;Description automatically generated"/>
-            <wp:cNvGraphicFramePr>
-              <a:graphicFrameLocks xmlns:a="http://schemas.openxmlformats.org/drawingml/2006/main" noChangeAspect="1"/>
-            </wp:cNvGraphicFramePr>
-            <a:graphic xmlns:a="http://schemas.openxmlformats.org/drawingml/2006/main">
-              <a:graphicData uri="http://schemas.openxmlformats.org/drawingml/2006/picture">
-                <pic:pic xmlns:pic="http://schemas.openxmlformats.org/drawingml/2006/picture">
-                  <pic:nvPicPr>
-                    <pic:cNvPr id="1702541839" name="Picture 1" descr="A screenshot of a computer&#10;&#10;Description automatically generated"/>
-                    <pic:cNvPicPr/>
-                  </pic:nvPicPr>
-                  <pic:blipFill>
-                    <a:blip r:embed="rId13"/>
-                    <a:stretch>
-                      <a:fillRect/>
-                    </a:stretch>
-                  </pic:blipFill>
-                  <pic:spPr>
-                    <a:xfrm>
-                      <a:off x="0" y="0"/>
-                      <a:ext cx="5943600" cy="4228465"/>
-                    </a:xfrm>
-                    <a:prstGeom prst="rect">
-                      <a:avLst/>
-                    </a:prstGeom>
-                  </pic:spPr>
-                </pic:pic>
-              </a:graphicData>
-            </a:graphic>
-          </wp:inline>
-        </w:drawing>
-      </w:r>
-    </w:p>
-    <w:p>
-      <w:r>
-        <w:lastRenderedPageBreak/>
-        <w:drawing>
-          <wp:inline distT="0" distB="0" distL="0" distR="0" wp14:anchorId="60A00CD9" wp14:editId="7719BC8B">
-            <wp:extent cx="5082980" cy="3970364"/>
-            <wp:effectExtent l="0" t="0" r="3810" b="0"/>
-            <wp:docPr id="219604033" name="Picture 1" descr="A screenshot of a computer&#10;&#10;Description automatically generated"/>
-            <wp:cNvGraphicFramePr>
-              <a:graphicFrameLocks xmlns:a="http://schemas.openxmlformats.org/drawingml/2006/main" noChangeAspect="1"/>
-            </wp:cNvGraphicFramePr>
-            <a:graphic xmlns:a="http://schemas.openxmlformats.org/drawingml/2006/main">
-              <a:graphicData uri="http://schemas.openxmlformats.org/drawingml/2006/picture">
-                <pic:pic xmlns:pic="http://schemas.openxmlformats.org/drawingml/2006/picture">
-                  <pic:nvPicPr>
-                    <pic:cNvPr id="219604033" name="Picture 1" descr="A screenshot of a computer&#10;&#10;Description automatically generated"/>
-                    <pic:cNvPicPr/>
-                  </pic:nvPicPr>
-                  <pic:blipFill>
-                    <a:blip r:embed="rId14"/>
-                    <a:stretch>
-                      <a:fillRect/>
-                    </a:stretch>
-                  </pic:blipFill>
-                  <pic:spPr>
-                    <a:xfrm>
-                      <a:off x="0" y="0"/>
-                      <a:ext cx="5082980" cy="3970364"/>
-                    </a:xfrm>
-                    <a:prstGeom prst="rect">
-                      <a:avLst/>
-                    </a:prstGeom>
-                  </pic:spPr>
-                </pic:pic>
-              </a:graphicData>
-            </a:graphic>
-          </wp:inline>
-        </w:drawing>
-      </w:r>
-    </w:p>
-    <w:p>
-      <w:r>
-        <w:drawing>
-          <wp:inline distT="0" distB="0" distL="0" distR="0" wp14:anchorId="2A692E97" wp14:editId="42A7901C">
-            <wp:extent cx="5943600" cy="2835275"/>
-            <wp:effectExtent l="0" t="0" r="0" b="3175"/>
-            <wp:docPr id="962613128" name="Picture 1" descr="A screenshot of a computer&#10;&#10;Description automatically generated"/>
-            <wp:cNvGraphicFramePr>
-              <a:graphicFrameLocks xmlns:a="http://schemas.openxmlformats.org/drawingml/2006/main" noChangeAspect="1"/>
-            </wp:cNvGraphicFramePr>
-            <a:graphic xmlns:a="http://schemas.openxmlformats.org/drawingml/2006/main">
-              <a:graphicData uri="http://schemas.openxmlformats.org/drawingml/2006/picture">
-                <pic:pic xmlns:pic="http://schemas.openxmlformats.org/drawingml/2006/picture">
-                  <pic:nvPicPr>
-                    <pic:cNvPr id="962613128" name="Picture 1" descr="A screenshot of a computer&#10;&#10;Description automatically generated"/>
-                    <pic:cNvPicPr/>
-                  </pic:nvPicPr>
-                  <pic:blipFill>
-                    <a:blip r:embed="rId15"/>
-                    <a:stretch>
-                      <a:fillRect/>
-                    </a:stretch>
-                  </pic:blipFill>
-                  <pic:spPr>
-                    <a:xfrm>
-                      <a:off x="0" y="0"/>
-                      <a:ext cx="5943600" cy="2835275"/>
-                    </a:xfrm>
-                    <a:prstGeom prst="rect">
-                      <a:avLst/>
-                    </a:prstGeom>
-                  </pic:spPr>
-                </pic:pic>
-              </a:graphicData>
-            </a:graphic>
-          </wp:inline>
-        </w:drawing>
-      </w:r>
-    </w:p>
+    <w:p/>
+    <w:p/>
+    <w:p/>
     <w:sectPr>
       <w:pgSz w:w="12240" w:h="15840"/>
       <w:pgMar w:top="1440" w:right="1440" w:bottom="1440" w:left="1440" w:header="720" w:footer="720" w:gutter="0"/>
@@ -894,6 +943,27 @@
     <w:name w:val="Normal"/>
     <w:qFormat/>
   </w:style>
+  <w:style w:type="paragraph" w:styleId="Heading1">
+    <w:name w:val="heading 1"/>
+    <w:basedOn w:val="Normal"/>
+    <w:next w:val="Normal"/>
+    <w:link w:val="Heading1Char"/>
+    <w:uiPriority w:val="9"/>
+    <w:qFormat/>
+    <w:rsid w:val="00932947"/>
+    <w:pPr>
+      <w:keepNext/>
+      <w:keepLines/>
+      <w:spacing w:before="240" w:after="0"/>
+      <w:outlineLvl w:val="0"/>
+    </w:pPr>
+    <w:rPr>
+      <w:rFonts w:asciiTheme="majorHAnsi" w:eastAsiaTheme="majorEastAsia" w:hAnsiTheme="majorHAnsi" w:cstheme="majorBidi"/>
+      <w:color w:val="2F5496" w:themeColor="accent1" w:themeShade="BF"/>
+      <w:sz w:val="32"/>
+      <w:szCs w:val="32"/>
+    </w:rPr>
+  </w:style>
   <w:style w:type="character" w:default="1" w:styleId="DefaultParagraphFont">
     <w:name w:val="Default Paragraph Font"/>
     <w:uiPriority w:val="1"/>
@@ -920,6 +990,19 @@
     <w:uiPriority w:val="99"/>
     <w:semiHidden/>
     <w:unhideWhenUsed/>
+  </w:style>
+  <w:style w:type="character" w:customStyle="1" w:styleId="Heading1Char">
+    <w:name w:val="Heading 1 Char"/>
+    <w:basedOn w:val="DefaultParagraphFont"/>
+    <w:link w:val="Heading1"/>
+    <w:uiPriority w:val="9"/>
+    <w:rsid w:val="00932947"/>
+    <w:rPr>
+      <w:rFonts w:asciiTheme="majorHAnsi" w:eastAsiaTheme="majorEastAsia" w:hAnsiTheme="majorHAnsi" w:cstheme="majorBidi"/>
+      <w:color w:val="2F5496" w:themeColor="accent1" w:themeShade="BF"/>
+      <w:sz w:val="32"/>
+      <w:szCs w:val="32"/>
+    </w:rPr>
   </w:style>
 </w:styles>
 </file>

</xml_diff>